<commit_message>
Updated xml and doc
</commit_message>
<xml_diff>
--- a/docs/Software Development CA1.docx
+++ b/docs/Software Development CA1.docx
@@ -17,7 +17,7 @@
           <w:noProof/>
         </w:rPr>
         <w:drawing>
-          <wp:anchor distT="0" distB="0" distL="114300" distR="114300" simplePos="0" relativeHeight="251658240" behindDoc="0" locked="0" layoutInCell="1" allowOverlap="1" wp14:anchorId="2A0BD3B8" wp14:editId="3D6BA8A8">
+          <wp:anchor distT="0" distB="0" distL="114300" distR="114300" simplePos="0" relativeHeight="251658240" behindDoc="0" locked="0" layoutInCell="1" allowOverlap="1" wp14:anchorId="2A0BD3B8" wp14:editId="7233A281">
             <wp:simplePos x="0" y="0"/>
             <wp:positionH relativeFrom="column">
               <wp:posOffset>4472940</wp:posOffset>
@@ -528,7 +528,7 @@
                 <w:sz w:val="24"/>
                 <w:szCs w:val="24"/>
               </w:rPr>
-              <w:t>3</w:t>
+              <w:t>6</w:t>
             </w:r>
             <w:r>
               <w:rPr>
@@ -3675,7 +3675,15 @@
           <w:sz w:val="24"/>
           <w:szCs w:val="24"/>
         </w:rPr>
-        <w:t xml:space="preserve"> to be entered from the keyboard and stored.  These results should then be displayed </w:t>
+        <w:t xml:space="preserve"> to be entered from the keyboard and stored.</w:t>
+      </w:r>
+      <w:r>
+        <w:rPr>
+          <w:rFonts w:cstheme="minorHAnsi"/>
+          <w:sz w:val="24"/>
+          <w:szCs w:val="24"/>
+        </w:rPr>
+        <w:t xml:space="preserve">  These results should then be displayed </w:t>
       </w:r>
       <w:r>
         <w:rPr>

</xml_diff>